<commit_message>
Push Updates for CV
</commit_message>
<xml_diff>
--- a/Resume_Nazmus_Sakib.docx
+++ b/Resume_Nazmus_Sakib.docx
@@ -112,7 +112,27 @@
           <w:sz w:val="22"/>
           <w:szCs w:val="22"/>
         </w:rPr>
-        <w:t xml:space="preserve"> nsakib@uccs.edu   </w:t>
+        <w:t xml:space="preserve"> </w:t>
+      </w:r>
+      <w:hyperlink r:id="rId5" w:history="1">
+        <w:r>
+          <w:rPr>
+            <w:rStyle w:val="Hyperlink"/>
+            <w:rFonts w:ascii="Times New Roman" w:hAnsi="Times New Roman" w:cs="Times New Roman"/>
+            <w:sz w:val="22"/>
+            <w:szCs w:val="22"/>
+            <w:u w:val="none"/>
+          </w:rPr>
+          <w:t>nsakib@uccs.edu</w:t>
+        </w:r>
+      </w:hyperlink>
+      <w:r>
+        <w:rPr>
+          <w:rFonts w:ascii="Times New Roman" w:hAnsi="Times New Roman" w:cs="Times New Roman"/>
+          <w:sz w:val="22"/>
+          <w:szCs w:val="22"/>
+        </w:rPr>
+        <w:t xml:space="preserve">    </w:t>
       </w:r>
       <w:r>
         <w:rPr>
@@ -131,6 +151,42 @@
           <w:szCs w:val="22"/>
         </w:rPr>
         <w:t xml:space="preserve"> +1 (719) 412-8216</w:t>
+      </w:r>
+      <w:r>
+        <w:rPr>
+          <w:rFonts w:ascii="Times New Roman" w:hAnsi="Times New Roman" w:cs="Times New Roman"/>
+          <w:sz w:val="22"/>
+          <w:szCs w:val="22"/>
+        </w:rPr>
+        <w:t xml:space="preserve">    </w:t>
+      </w:r>
+      <w:r>
+        <w:rPr>
+          <w:rFonts w:ascii="Times New Roman" w:hAnsi="Times New Roman" w:cs="Times New Roman"/>
+          <w:b/>
+          <w:bCs/>
+          <w:sz w:val="22"/>
+          <w:szCs w:val="22"/>
+        </w:rPr>
+        <w:t>Web:</w:t>
+      </w:r>
+      <w:r>
+        <w:rPr>
+          <w:rFonts w:ascii="Times New Roman" w:hAnsi="Times New Roman" w:cs="Times New Roman"/>
+          <w:sz w:val="22"/>
+          <w:szCs w:val="22"/>
+        </w:rPr>
+        <w:t xml:space="preserve"> </w:t>
+      </w:r>
+      <w:r>
+        <w:rPr>
+          <w:rFonts w:ascii="Times New Roman" w:hAnsi="Times New Roman" w:cs="Times New Roman"/>
+          <w:color w:val="4C94D8" w:themeColor="text2" w:themeTint="80"/>
+          <w:sz w:val="22"/>
+          <w:szCs w:val="22"/>
+          <w:u w:val="single"/>
+        </w:rPr>
+        <w:t>https://nsakibuccs.github.io/</w:t>
       </w:r>
     </w:p>
     <w:p>
@@ -4450,7 +4506,7 @@
           <w:u w:val="single"/>
         </w:rPr>
       </w:pPr>
-      <w:hyperlink r:id="rId5" w:history="1">
+      <w:hyperlink r:id="rId6" w:history="1">
         <w:r>
           <w:rPr>
             <w:rStyle w:val="Hyperlink"/>
@@ -4699,7 +4755,7 @@
           <w:szCs w:val="22"/>
         </w:rPr>
       </w:pPr>
-      <w:hyperlink r:id="rId6" w:history="1">
+      <w:hyperlink r:id="rId7" w:history="1">
         <w:r>
           <w:rPr>
             <w:rStyle w:val="Hyperlink"/>
@@ -4801,7 +4857,7 @@
           <w:u w:val="single"/>
         </w:rPr>
       </w:pPr>
-      <w:hyperlink r:id="rId7" w:history="1">
+      <w:hyperlink r:id="rId8" w:history="1">
         <w:r>
           <w:rPr>
             <w:rStyle w:val="Hyperlink"/>
@@ -4995,7 +5051,7 @@
           <w:szCs w:val="22"/>
         </w:rPr>
       </w:pPr>
-      <w:hyperlink r:id="rId8" w:history="1">
+      <w:hyperlink r:id="rId9" w:history="1">
         <w:r>
           <w:rPr>
             <w:rStyle w:val="Hyperlink"/>
@@ -5126,7 +5182,7 @@
           <w:szCs w:val="22"/>
         </w:rPr>
       </w:pPr>
-      <w:hyperlink r:id="rId9" w:history="1">
+      <w:hyperlink r:id="rId10" w:history="1">
         <w:r>
           <w:rPr>
             <w:rStyle w:val="Hyperlink"/>
@@ -5239,7 +5295,7 @@
           <w:szCs w:val="22"/>
         </w:rPr>
       </w:pPr>
-      <w:hyperlink r:id="rId10" w:history="1">
+      <w:hyperlink r:id="rId11" w:history="1">
         <w:r>
           <w:rPr>
             <w:rStyle w:val="Hyperlink"/>
@@ -5376,7 +5432,7 @@
           <w:szCs w:val="22"/>
         </w:rPr>
       </w:pPr>
-      <w:hyperlink r:id="rId11" w:history="1">
+      <w:hyperlink r:id="rId12" w:history="1">
         <w:r>
           <w:rPr>
             <w:rStyle w:val="Hyperlink"/>
@@ -5525,7 +5581,7 @@
           <w:szCs w:val="22"/>
         </w:rPr>
       </w:pPr>
-      <w:hyperlink r:id="rId12" w:history="1">
+      <w:hyperlink r:id="rId13" w:history="1">
         <w:r>
           <w:rPr>
             <w:rStyle w:val="Hyperlink"/>
@@ -5722,7 +5778,7 @@
           <w:szCs w:val="22"/>
         </w:rPr>
       </w:pPr>
-      <w:hyperlink r:id="rId13" w:history="1">
+      <w:hyperlink r:id="rId14" w:history="1">
         <w:r>
           <w:rPr>
             <w:rStyle w:val="Hyperlink"/>
@@ -10544,7 +10600,6 @@
   <w:style w:type="character" w:default="1" w:styleId="DefaultParagraphFont">
     <w:name w:val="Default Paragraph Font"/>
     <w:uiPriority w:val="1"/>
-    <w:semiHidden/>
     <w:unhideWhenUsed/>
   </w:style>
   <w:style w:type="table" w:default="1" w:styleId="TableNormal">

</xml_diff>